<commit_message>
Update [inContact] Protractor Guidelines - VN version.docx, inContact.pptx, and ~$Protractor.pptx
</commit_message>
<xml_diff>
--- a/Document/Study_document/[inContact] Protractor Guidelines - VN version.docx
+++ b/Document/Study_document/[inContact] Protractor Guidelines - VN version.docx
@@ -130,7 +130,7 @@
           </mc:Choice>
           <mc:Fallback>
             <w:pict>
-              <v:line w14:anchorId="3A1CCC55" id="Straight Connector 20" o:spid="_x0000_s1026" style="position:absolute;flip:x;z-index:251659264;visibility:visible;mso-wrap-style:square;mso-width-percent:0;mso-height-percent:0;mso-wrap-distance-left:9pt;mso-wrap-distance-top:0;mso-wrap-distance-right:9pt;mso-wrap-distance-bottom:0;mso-position-horizontal:absolute;mso-position-horizontal-relative:text;mso-position-vertical:absolute;mso-position-vertical-relative:text;mso-width-percent:0;mso-height-percent:0;mso-width-relative:page;mso-height-relative:page" from="197.8pt,5.35pt" to="506.25pt,10pt" o:gfxdata="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" strokecolor="#fc0" strokeweight="3pt"/>
+              <v:line w14:anchorId="2F0E6C3A" id="Straight Connector 20" o:spid="_x0000_s1026" style="position:absolute;flip:x;z-index:251659264;visibility:visible;mso-wrap-style:square;mso-width-percent:0;mso-height-percent:0;mso-wrap-distance-left:9pt;mso-wrap-distance-top:0;mso-wrap-distance-right:9pt;mso-wrap-distance-bottom:0;mso-position-horizontal:absolute;mso-position-horizontal-relative:text;mso-position-vertical:absolute;mso-position-vertical-relative:text;mso-width-percent:0;mso-height-percent:0;mso-width-relative:page;mso-height-relative:page" from="197.8pt,5.35pt" to="506.25pt,10pt" o:gfxdata="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" strokecolor="#fc0" strokeweight="3pt"/>
             </w:pict>
           </mc:Fallback>
         </mc:AlternateContent>
@@ -4019,7 +4019,10 @@
         <w:spacing w:line="276" w:lineRule="auto"/>
       </w:pPr>
       <w:r>
-        <w:t>Current version is: 8.11.1</w:t>
+        <w:t xml:space="preserve">Current version is: </w:t>
+      </w:r>
+      <w:r>
+        <w:t>14.15.3</w:t>
       </w:r>
     </w:p>
     <w:p>
@@ -5049,16 +5052,19 @@
           <w:ilvl w:val="1"/>
           <w:numId w:val="10"/>
         </w:numPr>
-        <w:ind w:left="1800"/>
-      </w:pPr>
-      <w:r>
-        <w:t xml:space="preserve">Repository URL: </w:t>
-      </w:r>
-      <w:r>
-        <w:t>https://LGinCTeam@bitbucket.org/ThanhLe1916/incontact_protractor.git</w:t>
+        <w:ind w:left="1530"/>
+      </w:pPr>
+      <w:r>
+        <w:t>Repository URL:</w:t>
       </w:r>
       <w:bookmarkStart w:id="33" w:name="_Toc519170807"/>
       <w:bookmarkEnd w:id="32"/>
+      <w:r>
+        <w:t xml:space="preserve"> </w:t>
+      </w:r>
+      <w:r>
+        <w:t>https://lgincontactteam@bitbucket.org/ThanhLe1916/incontact_protractor.git</w:t>
+      </w:r>
     </w:p>
     <w:p>
       <w:pPr>
@@ -5067,7 +5073,7 @@
           <w:ilvl w:val="1"/>
           <w:numId w:val="10"/>
         </w:numPr>
-        <w:ind w:left="1800"/>
+        <w:ind w:left="1530"/>
       </w:pPr>
       <w:r>
         <w:rPr>
@@ -5103,7 +5109,7 @@
           <w:ilvl w:val="1"/>
           <w:numId w:val="10"/>
         </w:numPr>
-        <w:ind w:left="1800"/>
+        <w:ind w:left="1530"/>
       </w:pPr>
       <w:r>
         <w:t>cd + “repository folder path”</w:t>
@@ -5145,16 +5151,16 @@
           <w:ilvl w:val="1"/>
           <w:numId w:val="10"/>
         </w:numPr>
-        <w:ind w:left="1800"/>
+        <w:ind w:left="1530"/>
       </w:pPr>
       <w:r>
         <w:t xml:space="preserve">git clone </w:t>
-      </w:r>
-      <w:r>
-        <w:t>https://LGinCTeam@bitbucket.org/ThanhLe1916/incontact_protractor.git</w:t>
       </w:r>
       <w:bookmarkStart w:id="38" w:name="_Toc519170812"/>
       <w:bookmarkEnd w:id="37"/>
+      <w:r>
+        <w:t>https://lgincontactteam@bitbucket.org/ThanhLe1916/incontact_protractor.git</w:t>
+      </w:r>
     </w:p>
     <w:p>
       <w:pPr>
@@ -5205,7 +5211,7 @@
           <w:noProof/>
         </w:rPr>
         <w:drawing>
-          <wp:inline distT="0" distB="0" distL="0" distR="0" wp14:anchorId="40095C2E" wp14:editId="4222303F">
+          <wp:inline distT="0" distB="0" distL="0" distR="0" wp14:anchorId="03A8C6A0" wp14:editId="7CD89EAB">
             <wp:extent cx="2930760" cy="2962275"/>
             <wp:effectExtent l="0" t="0" r="3175" b="0"/>
             <wp:docPr id="4" name="Picture 4"/>
@@ -5262,7 +5268,7 @@
         </w:rPr>
         <w:lastRenderedPageBreak/>
         <w:drawing>
-          <wp:inline distT="0" distB="0" distL="0" distR="0" wp14:anchorId="34A1AB11" wp14:editId="392C7E46">
+          <wp:inline distT="0" distB="0" distL="0" distR="0" wp14:anchorId="1D4C0F51" wp14:editId="09F46062">
             <wp:extent cx="5762625" cy="1156857"/>
             <wp:effectExtent l="0" t="0" r="0" b="5715"/>
             <wp:docPr id="9" name="Picture 9"/>
@@ -6240,10 +6246,13 @@
       <w:bookmarkStart w:id="61" w:name="_Toc518900659"/>
       <w:bookmarkStart w:id="62" w:name="_Toc518900751"/>
       <w:r>
-        <w:t>Link server: http://18.237.104.143:8080/</w:t>
+        <w:t xml:space="preserve">Link server: </w:t>
       </w:r>
       <w:bookmarkEnd w:id="61"/>
       <w:bookmarkEnd w:id="62"/>
+      <w:r>
+        <w:t>http://172.28.9.106:8080/</w:t>
+      </w:r>
     </w:p>
     <w:p>
       <w:pPr>
@@ -6275,15 +6284,25 @@
         </w:numPr>
       </w:pPr>
       <w:r>
-        <w:t xml:space="preserve">Username: </w:t>
-      </w:r>
-      <w:bookmarkStart w:id="67" w:name="_GoBack"/>
-      <w:r>
-        <w:t>inContactAdmin</w:t>
+        <w:t>Username:</w:t>
+      </w:r>
+    </w:p>
+    <w:p>
+      <w:pPr>
+        <w:pStyle w:val="ListParagraph"/>
+        <w:numPr>
+          <w:ilvl w:val="2"/>
+          <w:numId w:val="6"/>
+        </w:numPr>
+      </w:pPr>
+      <w:r>
+        <w:t xml:space="preserve">Ex: </w:t>
+      </w:r>
+      <w:r>
+        <w:t xml:space="preserve"> inContact</w:t>
       </w:r>
       <w:bookmarkEnd w:id="65"/>
       <w:bookmarkEnd w:id="66"/>
-      <w:bookmarkEnd w:id="67"/>
     </w:p>
     <w:p>
       <w:pPr>
@@ -6293,15 +6312,27 @@
           <w:numId w:val="6"/>
         </w:numPr>
       </w:pPr>
-      <w:bookmarkStart w:id="68" w:name="_Toc518900662"/>
-      <w:bookmarkStart w:id="69" w:name="_Toc518900754"/>
+      <w:bookmarkStart w:id="67" w:name="_Toc518900662"/>
+      <w:bookmarkStart w:id="68" w:name="_Toc518900754"/>
       <w:r>
         <w:t xml:space="preserve">Password: </w:t>
       </w:r>
+      <w:bookmarkEnd w:id="67"/>
       <w:bookmarkEnd w:id="68"/>
-      <w:bookmarkEnd w:id="69"/>
-      <w:r>
-        <w:t>logigear123</w:t>
+    </w:p>
+    <w:p>
+      <w:pPr>
+        <w:pStyle w:val="ListParagraph"/>
+        <w:numPr>
+          <w:ilvl w:val="2"/>
+          <w:numId w:val="6"/>
+        </w:numPr>
+      </w:pPr>
+      <w:r>
+        <w:t xml:space="preserve">Ex: </w:t>
+      </w:r>
+      <w:r>
+        <w:t>logigear</w:t>
       </w:r>
     </w:p>
     <w:p>
@@ -6312,8 +6343,8 @@
           <w:numId w:val="6"/>
         </w:numPr>
       </w:pPr>
-      <w:bookmarkStart w:id="70" w:name="_Toc518900663"/>
-      <w:bookmarkStart w:id="71" w:name="_Toc518900755"/>
+      <w:bookmarkStart w:id="69" w:name="_Toc518900663"/>
+      <w:bookmarkStart w:id="70" w:name="_Toc518900755"/>
       <w:r>
         <w:t xml:space="preserve">Evolve Sanity </w:t>
       </w:r>
@@ -6329,8 +6360,8 @@
       <w:r>
         <w:t>:</w:t>
       </w:r>
+      <w:bookmarkEnd w:id="69"/>
       <w:bookmarkEnd w:id="70"/>
-      <w:bookmarkEnd w:id="71"/>
     </w:p>
     <w:p>
       <w:pPr>
@@ -6340,13 +6371,13 @@
           <w:numId w:val="6"/>
         </w:numPr>
       </w:pPr>
-      <w:bookmarkStart w:id="72" w:name="_Toc518900664"/>
-      <w:bookmarkStart w:id="73" w:name="_Toc518900756"/>
+      <w:bookmarkStart w:id="71" w:name="_Toc518900664"/>
+      <w:bookmarkStart w:id="72" w:name="_Toc518900756"/>
       <w:r>
         <w:t>Evolve Sanity Test - SO31</w:t>
       </w:r>
+      <w:bookmarkEnd w:id="71"/>
       <w:bookmarkEnd w:id="72"/>
-      <w:bookmarkEnd w:id="73"/>
     </w:p>
     <w:p>
       <w:pPr>
@@ -6356,13 +6387,13 @@
           <w:numId w:val="6"/>
         </w:numPr>
       </w:pPr>
-      <w:bookmarkStart w:id="74" w:name="_Toc518900665"/>
-      <w:bookmarkStart w:id="75" w:name="_Toc518900757"/>
+      <w:bookmarkStart w:id="73" w:name="_Toc518900665"/>
+      <w:bookmarkStart w:id="74" w:name="_Toc518900757"/>
       <w:r>
         <w:t>Evolve Sanity Test - SO32</w:t>
       </w:r>
+      <w:bookmarkEnd w:id="73"/>
       <w:bookmarkEnd w:id="74"/>
-      <w:bookmarkEnd w:id="75"/>
     </w:p>
     <w:p>
       <w:pPr>
@@ -6372,13 +6403,13 @@
           <w:numId w:val="6"/>
         </w:numPr>
       </w:pPr>
-      <w:bookmarkStart w:id="76" w:name="_Toc518900666"/>
-      <w:bookmarkStart w:id="77" w:name="_Toc518900758"/>
+      <w:bookmarkStart w:id="75" w:name="_Toc518900666"/>
+      <w:bookmarkStart w:id="76" w:name="_Toc518900758"/>
       <w:r>
         <w:t>Evolve Sanity Test - TO31</w:t>
       </w:r>
+      <w:bookmarkEnd w:id="75"/>
       <w:bookmarkEnd w:id="76"/>
-      <w:bookmarkEnd w:id="77"/>
     </w:p>
     <w:p>
       <w:pPr>
@@ -6388,13 +6419,13 @@
           <w:numId w:val="6"/>
         </w:numPr>
       </w:pPr>
-      <w:bookmarkStart w:id="78" w:name="_Toc518900667"/>
-      <w:bookmarkStart w:id="79" w:name="_Toc518900759"/>
+      <w:bookmarkStart w:id="77" w:name="_Toc518900667"/>
+      <w:bookmarkStart w:id="78" w:name="_Toc518900759"/>
       <w:r>
         <w:t>Evolve Sanity Test - TO32</w:t>
       </w:r>
+      <w:bookmarkEnd w:id="77"/>
       <w:bookmarkEnd w:id="78"/>
-      <w:bookmarkEnd w:id="79"/>
     </w:p>
     <w:p>
       <w:pPr>
@@ -6463,12 +6494,12 @@
           <w:rFonts w:ascii="Calibri" w:hAnsi="Calibri" w:cs="Calibri"/>
         </w:rPr>
       </w:pPr>
-      <w:bookmarkStart w:id="80" w:name="_Toc532393058"/>
+      <w:bookmarkStart w:id="79" w:name="_Toc532393058"/>
       <w:r>
         <w:lastRenderedPageBreak/>
         <w:t>How to use Jenkins</w:t>
       </w:r>
-      <w:bookmarkEnd w:id="80"/>
+      <w:bookmarkEnd w:id="79"/>
     </w:p>
     <w:p>
       <w:pPr>
@@ -6478,14 +6509,14 @@
           <w:numId w:val="27"/>
         </w:numPr>
       </w:pPr>
-      <w:bookmarkStart w:id="81" w:name="_Toc532393059"/>
+      <w:bookmarkStart w:id="80" w:name="_Toc532393059"/>
       <w:r>
         <w:t xml:space="preserve">Login to </w:t>
       </w:r>
       <w:r>
         <w:t>Jenkins</w:t>
       </w:r>
-      <w:bookmarkEnd w:id="81"/>
+      <w:bookmarkEnd w:id="80"/>
     </w:p>
     <w:p>
       <w:pPr>
@@ -6618,7 +6649,7 @@
       <w:pPr>
         <w:pStyle w:val="Heading3"/>
       </w:pPr>
-      <w:bookmarkStart w:id="82" w:name="_Toc532393060"/>
+      <w:bookmarkStart w:id="81" w:name="_Toc532393060"/>
       <w:r>
         <w:t>C</w:t>
       </w:r>
@@ -6637,7 +6668,7 @@
         </w:rPr>
         <w:t>log</w:t>
       </w:r>
-      <w:bookmarkEnd w:id="82"/>
+      <w:bookmarkEnd w:id="81"/>
     </w:p>
     <w:p>
       <w:pPr>
@@ -7110,7 +7141,7 @@
           <w:lang w:val="vi-VN"/>
         </w:rPr>
       </w:pPr>
-      <w:bookmarkStart w:id="83" w:name="_Toc532393061"/>
+      <w:bookmarkStart w:id="82" w:name="_Toc532393061"/>
       <w:r>
         <w:rPr>
           <w:lang w:val="vi-VN"/>
@@ -7118,7 +7149,7 @@
         <w:lastRenderedPageBreak/>
         <w:t>Executing test cases on Jenkins</w:t>
       </w:r>
-      <w:bookmarkEnd w:id="83"/>
+      <w:bookmarkEnd w:id="82"/>
     </w:p>
     <w:p>
       <w:pPr>
@@ -7142,7 +7173,19 @@
           <w:rPr>
             <w:rStyle w:val="Hyperlink"/>
           </w:rPr>
-          <w:t>http://18.237.104.143:8080/</w:t>
+          <w:t>http://172.28.9.106:</w:t>
+        </w:r>
+        <w:r>
+          <w:rPr>
+            <w:rStyle w:val="Hyperlink"/>
+          </w:rPr>
+          <w:t>8</w:t>
+        </w:r>
+        <w:r>
+          <w:rPr>
+            <w:rStyle w:val="Hyperlink"/>
+          </w:rPr>
+          <w:t>080/</w:t>
         </w:r>
       </w:hyperlink>
     </w:p>
@@ -7306,7 +7349,7 @@
           <w:szCs w:val="32"/>
         </w:rPr>
       </w:pPr>
-      <w:bookmarkStart w:id="84" w:name="_Toc532393062"/>
+      <w:bookmarkStart w:id="83" w:name="_Toc532393062"/>
       <w:r>
         <w:lastRenderedPageBreak/>
         <w:t>H</w:t>
@@ -7329,7 +7372,7 @@
       <w:r>
         <w:t>Visual Studio Code</w:t>
       </w:r>
-      <w:bookmarkEnd w:id="84"/>
+      <w:bookmarkEnd w:id="83"/>
     </w:p>
     <w:p>
       <w:pPr>
@@ -7339,15 +7382,15 @@
           <w:numId w:val="28"/>
         </w:numPr>
       </w:pPr>
-      <w:bookmarkStart w:id="85" w:name="_Toc532393063"/>
+      <w:bookmarkStart w:id="84" w:name="_Toc532393063"/>
       <w:r>
         <w:t>Install</w:t>
       </w:r>
       <w:r>
         <w:t xml:space="preserve"> Visual Studio Code</w:t>
       </w:r>
-      <w:bookmarkStart w:id="86" w:name="_Toc518900762"/>
-      <w:bookmarkEnd w:id="85"/>
+      <w:bookmarkStart w:id="85" w:name="_Toc518900762"/>
+      <w:bookmarkEnd w:id="84"/>
     </w:p>
     <w:p>
       <w:pPr>
@@ -7371,8 +7414,8 @@
       <w:r>
         <w:t>.</w:t>
       </w:r>
-      <w:bookmarkStart w:id="87" w:name="_Toc518900764"/>
-      <w:bookmarkEnd w:id="86"/>
+      <w:bookmarkStart w:id="86" w:name="_Toc518900764"/>
+      <w:bookmarkEnd w:id="85"/>
     </w:p>
     <w:p>
       <w:pPr>
@@ -7455,7 +7498,7 @@
       <w:r>
         <w:t xml:space="preserve"> Visual Studio Code. Open it after finishing.</w:t>
       </w:r>
-      <w:bookmarkEnd w:id="87"/>
+      <w:bookmarkEnd w:id="86"/>
     </w:p>
     <w:p>
       <w:pPr>
@@ -7522,7 +7565,7 @@
           <w:szCs w:val="24"/>
         </w:rPr>
       </w:pPr>
-      <w:bookmarkStart w:id="88" w:name="_Toc518900767"/>
+      <w:bookmarkStart w:id="87" w:name="_Toc518900767"/>
       <w:r>
         <w:br w:type="page"/>
       </w:r>
@@ -7531,12 +7574,12 @@
       <w:pPr>
         <w:pStyle w:val="Heading3"/>
       </w:pPr>
-      <w:bookmarkStart w:id="89" w:name="_Toc532393064"/>
+      <w:bookmarkStart w:id="88" w:name="_Toc532393064"/>
       <w:r>
         <w:lastRenderedPageBreak/>
         <w:t>Executing</w:t>
       </w:r>
-      <w:bookmarkEnd w:id="89"/>
+      <w:bookmarkEnd w:id="88"/>
     </w:p>
     <w:p>
       <w:pPr>
@@ -7564,8 +7607,8 @@
       <w:r>
         <w:t xml:space="preserve"> your source code</w:t>
       </w:r>
-      <w:bookmarkStart w:id="90" w:name="_Toc518900769"/>
-      <w:bookmarkEnd w:id="88"/>
+      <w:bookmarkStart w:id="89" w:name="_Toc518900769"/>
+      <w:bookmarkEnd w:id="87"/>
     </w:p>
     <w:p>
       <w:pPr>
@@ -7622,6 +7665,8 @@
           </wp:inline>
         </w:drawing>
       </w:r>
+      <w:bookmarkStart w:id="90" w:name="_GoBack"/>
+      <w:bookmarkEnd w:id="90"/>
     </w:p>
     <w:p>
       <w:pPr>
@@ -7647,7 +7692,7 @@
       </w:r>
       <w:bookmarkStart w:id="91" w:name="_Toc518900673"/>
       <w:bookmarkStart w:id="92" w:name="_Toc518900770"/>
-      <w:bookmarkEnd w:id="90"/>
+      <w:bookmarkEnd w:id="89"/>
     </w:p>
     <w:p>
       <w:pPr>
@@ -15537,7 +15582,7 @@
           <w:rPr>
             <w:noProof/>
           </w:rPr>
-          <w:t>14</w:t>
+          <w:t>24</w:t>
         </w:r>
         <w:r>
           <w:rPr>
@@ -15738,7 +15783,7 @@
         </mc:Choice>
         <mc:Fallback>
           <w:pict>
-            <v:line w14:anchorId="60A5735D" id="Straight Connector 7" o:spid="_x0000_s1026" style="position:absolute;z-index:251660288;visibility:visible;mso-wrap-style:square;mso-width-percent:0;mso-wrap-distance-left:9pt;mso-wrap-distance-top:0;mso-wrap-distance-right:9pt;mso-wrap-distance-bottom:0;mso-position-horizontal:left;mso-position-horizontal-relative:text;mso-position-vertical:absolute;mso-position-vertical-relative:text;mso-width-percent:0;mso-width-relative:margin" from="0,9.05pt" to="500.25pt,9.05pt" o:gfxdata="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" strokecolor="#4579b8 [3044]"/>
+            <v:line w14:anchorId="34E5F272" id="Straight Connector 7" o:spid="_x0000_s1026" style="position:absolute;z-index:251660288;visibility:visible;mso-wrap-style:square;mso-width-percent:0;mso-wrap-distance-left:9pt;mso-wrap-distance-top:0;mso-wrap-distance-right:9pt;mso-wrap-distance-bottom:0;mso-position-horizontal:left;mso-position-horizontal-relative:text;mso-position-vertical:absolute;mso-position-vertical-relative:text;mso-width-percent:0;mso-width-relative:margin" from="0,9.05pt" to="500.25pt,9.05pt" o:gfxdata="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" strokecolor="#4579b8 [3044]"/>
           </w:pict>
         </mc:Fallback>
       </mc:AlternateContent>
@@ -16682,7 +16727,7 @@
         <w:rFonts w:ascii="Courier New" w:hAnsi="Courier New" w:cs="Courier New" w:hint="default"/>
       </w:rPr>
     </w:lvl>
-    <w:lvl w:ilvl="2" w:tplc="04090005" w:tentative="1">
+    <w:lvl w:ilvl="2" w:tplc="04090005">
       <w:start w:val="1"/>
       <w:numFmt w:val="bullet"/>
       <w:lvlText w:val=""/>
@@ -17198,7 +17243,7 @@
         <w:rFonts w:ascii="Courier New" w:hAnsi="Courier New" w:cs="Courier New" w:hint="default"/>
       </w:rPr>
     </w:lvl>
-    <w:lvl w:ilvl="2" w:tplc="04090005" w:tentative="1">
+    <w:lvl w:ilvl="2" w:tplc="04090005">
       <w:start w:val="1"/>
       <w:numFmt w:val="bullet"/>
       <w:lvlText w:val=""/>
@@ -20823,7 +20868,7 @@
 </file>
 
 <file path=customXml/itemProps2.xml><?xml version="1.0" encoding="utf-8"?>
-<ds:datastoreItem xmlns:ds="http://schemas.openxmlformats.org/officeDocument/2006/customXml" ds:itemID="{BE4A928A-0C6C-4695-9F29-6C33D26366DC}">
+<ds:datastoreItem xmlns:ds="http://schemas.openxmlformats.org/officeDocument/2006/customXml" ds:itemID="{CCA5CA15-2A20-4F19-BE3D-819D352A39DB}">
   <ds:schemaRefs>
     <ds:schemaRef ds:uri="http://schemas.openxmlformats.org/officeDocument/2006/bibliography"/>
   </ds:schemaRefs>

</xml_diff>